<commit_message>
#214 Done a lot
</commit_message>
<xml_diff>
--- a/data/usermanuals/Eriala.docx
+++ b/data/usermanuals/Eriala.docx
@@ -115,7 +115,23 @@
                       <w:sz w:val="24"/>
                       <w:szCs w:val="24"/>
                     </w:rPr>
-                    <w:t>Loob uue eriala, mis koosneb nimest, eriala koodist ning kestusest (EKAP). Kõik väljad on kohustuslikud. Kui väljad on täidetud, tuleb klõpsata nupule "Loo". Peale edukat eriala loomist ilmub vormi uus rida vastloodud andmetega.</w:t>
+                    <w:t xml:space="preserve">Loob uue eriala, mis koosneb nimest, eriala koodist ning kestusest (EKAP). Kõik väljad on kohustuslikud. Kui väljad on täidetud, tuleb klõpsata nupule "Loo". </w:t>
+                  </w:r>
+                  <w:r>
+                    <w:rPr>
+                      <w:rFonts w:ascii="Times New Roman" w:hAnsi="Times New Roman"/>
+                      <w:sz w:val="24"/>
+                      <w:szCs w:val="24"/>
+                    </w:rPr>
+                    <w:t>Pärast</w:t>
+                  </w:r>
+                  <w:r>
+                    <w:rPr>
+                      <w:rFonts w:ascii="Times New Roman" w:hAnsi="Times New Roman"/>
+                      <w:sz w:val="24"/>
+                      <w:szCs w:val="24"/>
+                    </w:rPr>
+                    <w:t xml:space="preserve"> edukat eriala loomist ilmub vormi uus rida vastloodud andmetega.</w:t>
                   </w:r>
                 </w:p>
                 <w:p>
@@ -163,23 +179,7 @@
                       <w:sz w:val="24"/>
                       <w:szCs w:val="24"/>
                     </w:rPr>
-                    <w:t>Vormis toodud erialasid on võimalik nime, koodi või kestuse abil filtreerida. Filtreerimiseks tuleb valitud otsingulahtrisse kirjutada soovitud väärtus ning klõpsata nupule "Filtreeri". Filtreerimiseks piisab ühe välja täitmisest, kuid vajadusel on võimalik kasutada kõiki filtreid korraga. Klõpsates nup</w:t>
-                  </w:r>
-                  <w:r>
-                    <w:rPr>
-                      <w:rFonts w:ascii="Times New Roman" w:hAnsi="Times New Roman"/>
-                      <w:sz w:val="24"/>
-                      <w:szCs w:val="24"/>
-                    </w:rPr>
-                    <w:t>ule</w:t>
-                  </w:r>
-                  <w:r>
-                    <w:rPr>
-                      <w:rFonts w:ascii="Times New Roman" w:hAnsi="Times New Roman"/>
-                      <w:sz w:val="24"/>
-                      <w:szCs w:val="24"/>
-                    </w:rPr>
-                    <w:t xml:space="preserve"> "Tühjenda", tühjeneb otsingulahtri sisu ning vormis on taas nähtavad kõik erialalad.</w:t>
+                    <w:t>Vormis toodud erialasid on võimalik nime, koodi või kestuse abil filtreerida. Filtreerimiseks tuleb valitud otsingulahtrisse kirjutada soovitud väärtus ning klõpsata nupule "Filtreeri". Filtreerimiseks piisab ühe välja täitmisest, kuid vajadusel on võimalik kasutada kõiki filtreid korraga. Klõpsates nupule "Tühjenda", tühjeneb otsingulahtri sisu ning vormis on taas nähtavad kõik erialalad.</w:t>
                   </w:r>
                 </w:p>
                 <w:p>
@@ -229,15 +229,23 @@
                       <w:sz w:val="24"/>
                       <w:szCs w:val="24"/>
                     </w:rPr>
-                    <w:t>Kustutamiseks tuleb vormis „Prügikasti” lahtri sisuks panna „1”. Peale veebilehe värskendamist on valitud eriala kasutaja jaoks kustutatud. Kui kasutaja on ekslikult lisanud lahtri sisuks „1”, tuleb enne värskendamist anda sellele väärtus</w:t>
-                  </w:r>
-                  <w:r>
-                    <w:rPr>
-                      <w:rFonts w:ascii="Times New Roman" w:hAnsi="Times New Roman"/>
-                      <w:sz w:val="24"/>
-                      <w:szCs w:val="24"/>
-                    </w:rPr>
-                    <w:t>eks</w:t>
+                    <w:t xml:space="preserve">Kustutamiseks tuleb vormis „Prügikasti” lahtri sisuks panna „1”. </w:t>
+                  </w:r>
+                  <w:r>
+                    <w:rPr>
+                      <w:rFonts w:ascii="Times New Roman" w:hAnsi="Times New Roman"/>
+                      <w:sz w:val="24"/>
+                      <w:szCs w:val="24"/>
+                    </w:rPr>
+                    <w:t>Pärast</w:t>
+                  </w:r>
+                  <w:r>
+                    <w:rPr>
+                      <w:rFonts w:ascii="Times New Roman" w:hAnsi="Times New Roman"/>
+                      <w:sz w:val="24"/>
+                      <w:szCs w:val="24"/>
+                    </w:rPr>
+                    <w:t xml:space="preserve"> veebilehe värskendamist on valitud eriala kasutaja jaoks kustutatud. Kui kasutaja on ekslikult lisanud lahtri sisuks „1”, tuleb enne värskendamist anda sellele väärtuseks</w:t>
                   </w:r>
                   <w:bookmarkEnd w:id="2"/>
                   <w:r>

</xml_diff>